<commit_message>
new file:   .gitignore_global 	modified:   project-1-submit.docx 	modified:   project-1-submit.pdf
</commit_message>
<xml_diff>
--- a/project-1-submit.docx
+++ b/project-1-submit.docx
@@ -1141,7 +1141,21 @@
           <w:sz w:val="32"/>
           <w:szCs w:val="32"/>
         </w:rPr>
-        <w:t xml:space="preserve">The data begin from the year </w:t>
+        <w:t>The data begin</w:t>
+      </w:r>
+      <w:r>
+        <w:rPr>
+          <w:sz w:val="32"/>
+          <w:szCs w:val="32"/>
+        </w:rPr>
+        <w:t>s</w:t>
+      </w:r>
+      <w:r>
+        <w:rPr>
+          <w:sz w:val="32"/>
+          <w:szCs w:val="32"/>
+        </w:rPr>
+        <w:t xml:space="preserve"> from the year </w:t>
       </w:r>
       <w:r>
         <w:rPr>
@@ -1946,15 +1960,7 @@
             <w:sz w:val="32"/>
             <w:szCs w:val="32"/>
           </w:rPr>
-          <w:t>he</w:t>
-        </w:r>
-        <w:r>
-          <w:rPr>
-            <w:rStyle w:val="Hyperlink"/>
-            <w:sz w:val="32"/>
-            <w:szCs w:val="32"/>
-          </w:rPr>
-          <w:t>re</w:t>
+          <w:t>here</w:t>
         </w:r>
       </w:hyperlink>
       <w:r>
@@ -2039,6 +2045,17 @@
     <w:p>
       <w:pPr>
         <w:pStyle w:val="a3"/>
+        <w:ind w:left="450"/>
+        <w:jc w:val="both"/>
+        <w:rPr>
+          <w:sz w:val="32"/>
+          <w:szCs w:val="32"/>
+        </w:rPr>
+      </w:pPr>
+    </w:p>
+    <w:p>
+      <w:pPr>
+        <w:pStyle w:val="a3"/>
         <w:numPr>
           <w:ilvl w:val="0"/>
           <w:numId w:val="1"/>
@@ -2054,6 +2071,7 @@
           <w:sz w:val="44"/>
           <w:szCs w:val="44"/>
         </w:rPr>
+        <w:lastRenderedPageBreak/>
         <w:t>Data Visualization</w:t>
       </w:r>
     </w:p>
@@ -2072,7 +2090,6 @@
           <w:sz w:val="32"/>
           <w:szCs w:val="32"/>
         </w:rPr>
-        <w:lastRenderedPageBreak/>
         <w:t>The aim now is to visualize the</w:t>
       </w:r>
       <w:r>
@@ -3244,21 +3261,7 @@
                 <w:sz w:val="32"/>
                 <w:szCs w:val="32"/>
               </w:rPr>
-              <w:t>M</w:t>
-            </w:r>
-            <w:r>
-              <w:rPr>
-                <w:sz w:val="32"/>
-                <w:szCs w:val="32"/>
-              </w:rPr>
-              <w:t>AX</w:t>
-            </w:r>
-            <w:r>
-              <w:rPr>
-                <w:sz w:val="32"/>
-                <w:szCs w:val="32"/>
-              </w:rPr>
-              <w:t>_GLOBAL_GLOBAL_DIFFERNCE</w:t>
+              <w:t>MAX_GLOBAL_GLOBAL_DIFFERNCE</w:t>
             </w:r>
           </w:p>
         </w:tc>
@@ -4551,6 +4554,13 @@
           <w:sz w:val="32"/>
           <w:szCs w:val="32"/>
         </w:rPr>
+        <w:t xml:space="preserve"> local</w:t>
+      </w:r>
+      <w:r>
+        <w:rPr>
+          <w:sz w:val="32"/>
+          <w:szCs w:val="32"/>
+        </w:rPr>
         <w:t xml:space="preserve"> temperature is 10.56 </w:t>
       </w:r>
       <w:r>
@@ -4623,15 +4633,21 @@
           <w:sz w:val="32"/>
           <w:szCs w:val="32"/>
         </w:rPr>
-        <w:t xml:space="preserve">fields was in 1818, again the coldest year in Irbil for almost the past two years, </w:t>
-      </w:r>
-      <w:r>
-        <w:rPr>
-          <w:sz w:val="32"/>
-          <w:szCs w:val="32"/>
-        </w:rPr>
-        <w:lastRenderedPageBreak/>
-        <w:t>with only 2</w:t>
+        <w:t xml:space="preserve">fields was in 1818, again the coldest year </w:t>
+      </w:r>
+      <w:r>
+        <w:rPr>
+          <w:sz w:val="32"/>
+          <w:szCs w:val="32"/>
+        </w:rPr>
+        <w:t>in Irbil in almost 200</w:t>
+      </w:r>
+      <w:r>
+        <w:rPr>
+          <w:sz w:val="32"/>
+          <w:szCs w:val="32"/>
+        </w:rPr>
+        <w:t xml:space="preserve"> years, with only 2</w:t>
       </w:r>
       <w:r>
         <w:rPr>
@@ -4754,7 +4770,21 @@
           <w:sz w:val="32"/>
           <w:szCs w:val="32"/>
         </w:rPr>
-        <w:t xml:space="preserve">The largest drop in global temperature in almost 200 years was from 1830 to 1831, dropping 0.88 </w:t>
+        <w:t>The largest drop in global temperature in almost 200 years was from 1830 to 1831, dropping</w:t>
+      </w:r>
+      <w:r>
+        <w:rPr>
+          <w:sz w:val="32"/>
+          <w:szCs w:val="32"/>
+        </w:rPr>
+        <w:t xml:space="preserve"> by</w:t>
+      </w:r>
+      <w:r>
+        <w:rPr>
+          <w:sz w:val="32"/>
+          <w:szCs w:val="32"/>
+        </w:rPr>
+        <w:t xml:space="preserve"> 0.88 </w:t>
       </w:r>
       <w:r>
         <w:rPr>
@@ -4877,7 +4907,21 @@
           <w:sz w:val="32"/>
           <w:szCs w:val="32"/>
         </w:rPr>
-        <w:t xml:space="preserve"> to 1818, dropping 16.31 </w:t>
+        <w:t xml:space="preserve"> to 1818, dropping</w:t>
+      </w:r>
+      <w:r>
+        <w:rPr>
+          <w:sz w:val="32"/>
+          <w:szCs w:val="32"/>
+        </w:rPr>
+        <w:t xml:space="preserve"> by</w:t>
+      </w:r>
+      <w:r>
+        <w:rPr>
+          <w:sz w:val="32"/>
+          <w:szCs w:val="32"/>
+        </w:rPr>
+        <w:t xml:space="preserve"> 16.31 </w:t>
       </w:r>
       <w:r>
         <w:rPr>
@@ -4935,6 +4979,13 @@
           <w:sz w:val="32"/>
           <w:szCs w:val="32"/>
         </w:rPr>
+        <w:t>, recovering from the coldest year</w:t>
+      </w:r>
+      <w:r>
+        <w:rPr>
+          <w:sz w:val="32"/>
+          <w:szCs w:val="32"/>
+        </w:rPr>
         <w:t>.</w:t>
       </w:r>
     </w:p>
@@ -5165,7 +5216,21 @@
           <w:sz w:val="32"/>
           <w:szCs w:val="32"/>
         </w:rPr>
-        <w:t>Here are some thoughts on the overall analysis of the data set and to summarize findings:</w:t>
+        <w:t>Here are some thoughts on the overall analysis of the data set and to summarize</w:t>
+      </w:r>
+      <w:r>
+        <w:rPr>
+          <w:sz w:val="32"/>
+          <w:szCs w:val="32"/>
+        </w:rPr>
+        <w:t xml:space="preserve"> the</w:t>
+      </w:r>
+      <w:r>
+        <w:rPr>
+          <w:sz w:val="32"/>
+          <w:szCs w:val="32"/>
+        </w:rPr>
+        <w:t xml:space="preserve"> findings:</w:t>
       </w:r>
     </w:p>
     <w:p>
@@ -5186,7 +5251,23 @@
           <w:sz w:val="32"/>
           <w:szCs w:val="32"/>
         </w:rPr>
-        <w:t>Both the global and local temperatures are following an upward trend with the local being significantly higher, both of which are evident by looking at the plot and data.</w:t>
+        <w:t>Both the global and local temperatures are following an upward trend with the local being significantly higher, both of which are evident by looking at</w:t>
+      </w:r>
+      <w:r>
+        <w:rPr>
+          <w:sz w:val="32"/>
+          <w:szCs w:val="32"/>
+        </w:rPr>
+        <w:t xml:space="preserve"> both</w:t>
+      </w:r>
+      <w:bookmarkStart w:id="0" w:name="_GoBack"/>
+      <w:bookmarkEnd w:id="0"/>
+      <w:r>
+        <w:rPr>
+          <w:sz w:val="32"/>
+          <w:szCs w:val="32"/>
+        </w:rPr>
+        <w:t xml:space="preserve"> the plot and data.</w:t>
       </w:r>
     </w:p>
     <w:p>
@@ -5223,8 +5304,6 @@
         </w:rPr>
         <w:t xml:space="preserve"> a little lower than</w:t>
       </w:r>
-      <w:bookmarkStart w:id="0" w:name="_GoBack"/>
-      <w:bookmarkEnd w:id="0"/>
       <w:r>
         <w:rPr>
           <w:sz w:val="32"/>

</xml_diff>

<commit_message>
modified:   movingMean-10-block.pdf 	modified:   movingMean-25-block.pdf 	modified:   project-1-submit.docx 	modified:   project-1-submit.pdf 	deleted:    ~$oject-1-submit.docx
</commit_message>
<xml_diff>
--- a/project-1-submit.docx
+++ b/project-1-submit.docx
@@ -2283,10 +2283,10 @@
           <w:szCs w:val="32"/>
         </w:rPr>
         <w:drawing>
-          <wp:inline distT="0" distB="0" distL="0" distR="0" wp14:anchorId="1D1D6AF1" wp14:editId="0C9C52E1">
+          <wp:inline distT="0" distB="0" distL="0" distR="0">
             <wp:extent cx="5725795" cy="3581400"/>
             <wp:effectExtent l="0" t="0" r="8255" b="0"/>
-            <wp:docPr id="5" name="صورة 5"/>
+            <wp:docPr id="1" name="صورة 1"/>
             <wp:cNvGraphicFramePr>
               <a:graphicFrameLocks xmlns:a="http://schemas.openxmlformats.org/drawingml/2006/main" noChangeAspect="1"/>
             </wp:cNvGraphicFramePr>
@@ -2294,7 +2294,7 @@
               <a:graphicData uri="http://schemas.openxmlformats.org/drawingml/2006/picture">
                 <pic:pic xmlns:pic="http://schemas.openxmlformats.org/drawingml/2006/picture">
                   <pic:nvPicPr>
-                    <pic:cNvPr id="0" name="Picture 3"/>
+                    <pic:cNvPr id="0" name="Picture 1"/>
                     <pic:cNvPicPr>
                       <a:picLocks noChangeAspect="1" noChangeArrowheads="1"/>
                     </pic:cNvPicPr>
@@ -2334,6 +2334,15 @@
     </w:p>
     <w:p>
       <w:pPr>
+        <w:jc w:val="both"/>
+        <w:rPr>
+          <w:sz w:val="32"/>
+          <w:szCs w:val="32"/>
+        </w:rPr>
+      </w:pPr>
+    </w:p>
+    <w:p>
+      <w:pPr>
         <w:jc w:val="center"/>
         <w:rPr>
           <w:sz w:val="32"/>
@@ -2348,10 +2357,10 @@
         </w:rPr>
         <w:lastRenderedPageBreak/>
         <w:drawing>
-          <wp:inline distT="0" distB="0" distL="0" distR="0" wp14:anchorId="5EEA77CD" wp14:editId="6402CAD6">
-            <wp:extent cx="5725795" cy="3570605"/>
+          <wp:inline distT="0" distB="0" distL="0" distR="0">
+            <wp:extent cx="5725795" cy="3581400"/>
             <wp:effectExtent l="0" t="0" r="8255" b="0"/>
-            <wp:docPr id="8" name="صورة 8"/>
+            <wp:docPr id="3" name="صورة 3"/>
             <wp:cNvGraphicFramePr>
               <a:graphicFrameLocks xmlns:a="http://schemas.openxmlformats.org/drawingml/2006/main" noChangeAspect="1"/>
             </wp:cNvGraphicFramePr>
@@ -2359,7 +2368,7 @@
               <a:graphicData uri="http://schemas.openxmlformats.org/drawingml/2006/picture">
                 <pic:pic xmlns:pic="http://schemas.openxmlformats.org/drawingml/2006/picture">
                   <pic:nvPicPr>
-                    <pic:cNvPr id="0" name="Picture 4"/>
+                    <pic:cNvPr id="0" name="Picture 2"/>
                     <pic:cNvPicPr>
                       <a:picLocks noChangeAspect="1" noChangeArrowheads="1"/>
                     </pic:cNvPicPr>
@@ -2380,7 +2389,7 @@
                   <pic:spPr bwMode="auto">
                     <a:xfrm>
                       <a:off x="0" y="0"/>
-                      <a:ext cx="5725795" cy="3570605"/>
+                      <a:ext cx="5725795" cy="3581400"/>
                     </a:xfrm>
                     <a:prstGeom prst="rect">
                       <a:avLst/>
@@ -4127,6 +4136,8 @@
         </w:rPr>
         <w:t>Observations</w:t>
       </w:r>
+      <w:bookmarkStart w:id="0" w:name="_GoBack"/>
+      <w:bookmarkEnd w:id="0"/>
     </w:p>
     <w:p>
       <w:pPr>
@@ -5260,8 +5271,6 @@
         </w:rPr>
         <w:t xml:space="preserve"> both</w:t>
       </w:r>
-      <w:bookmarkStart w:id="0" w:name="_GoBack"/>
-      <w:bookmarkEnd w:id="0"/>
       <w:r>
         <w:rPr>
           <w:sz w:val="32"/>

</xml_diff>

<commit_message>
modified:   project-1-submit.docx 	modified:   project-1-submit.pdf
</commit_message>
<xml_diff>
--- a/project-1-submit.docx
+++ b/project-1-submit.docx
@@ -4080,30 +4080,8 @@
           <w:szCs w:val="32"/>
         </w:rPr>
       </w:pPr>
-    </w:p>
-    <w:p>
-      <w:pPr>
-        <w:jc w:val="both"/>
-        <w:rPr>
-          <w:sz w:val="32"/>
-          <w:szCs w:val="32"/>
-        </w:rPr>
-      </w:pPr>
-      <w:r>
-        <w:rPr>
-          <w:sz w:val="32"/>
-          <w:szCs w:val="32"/>
-        </w:rPr>
-        <w:lastRenderedPageBreak/>
-        <w:t>D</w:t>
-      </w:r>
-      <w:r>
-        <w:rPr>
-          <w:sz w:val="32"/>
-          <w:szCs w:val="32"/>
-        </w:rPr>
-        <w:t>dddd</w:t>
-      </w:r>
+      <w:bookmarkStart w:id="0" w:name="_GoBack"/>
+      <w:bookmarkEnd w:id="0"/>
     </w:p>
     <w:p>
       <w:pPr>
@@ -4136,8 +4114,6 @@
         </w:rPr>
         <w:t>Observations</w:t>
       </w:r>
-      <w:bookmarkStart w:id="0" w:name="_GoBack"/>
-      <w:bookmarkEnd w:id="0"/>
     </w:p>
     <w:p>
       <w:pPr>
@@ -4709,6 +4685,7 @@
           <w:sz w:val="32"/>
           <w:szCs w:val="32"/>
         </w:rPr>
+        <w:lastRenderedPageBreak/>
         <w:t xml:space="preserve">The highest difference between the two fields was in 2013 by 14.40 </w:t>
       </w:r>
       <w:r>
@@ -5211,6 +5188,7 @@
           <w:sz w:val="56"/>
           <w:szCs w:val="56"/>
         </w:rPr>
+        <w:lastRenderedPageBreak/>
         <w:t>Final Thoughts</w:t>
       </w:r>
     </w:p>

</xml_diff>